<commit_message>
Diagrama Base de datos
</commit_message>
<xml_diff>
--- a/Documentos y diagramas/DS-Grupo3.docx
+++ b/Documentos y diagramas/DS-Grupo3.docx
@@ -2158,8 +2158,8 @@
                                 <w:szCs w:val="24"/>
                               </w:rPr>
                             </w:pPr>
-                            <w:bookmarkStart w:id="3" w:name="_Toc518236564"/>
-                            <w:bookmarkStart w:id="4" w:name="_Toc523168632"/>
+                            <w:bookmarkStart w:id="2" w:name="_Toc518236564"/>
+                            <w:bookmarkStart w:id="3" w:name="_Toc523168632"/>
                             <w:r>
                               <w:rPr>
                                 <w:rFonts w:ascii="Times New Roman" w:hAnsi="Times New Roman" w:cs="Times New Roman"/>
@@ -2169,8 +2169,8 @@
                               </w:rPr>
                               <w:t>Diagrama de casos de uso</w:t>
                             </w:r>
+                            <w:bookmarkEnd w:id="2"/>
                             <w:bookmarkEnd w:id="3"/>
-                            <w:bookmarkEnd w:id="4"/>
                           </w:p>
                         </w:txbxContent>
                       </wps:txbx>
@@ -2303,8 +2303,6 @@
           </wp:inline>
         </w:drawing>
       </w:r>
-      <w:bookmarkStart w:id="7" w:name="_GoBack"/>
-      <w:bookmarkEnd w:id="7"/>
     </w:p>
     <w:p>
       <w:pPr>
@@ -2317,7 +2315,7 @@
           <w:szCs w:val="24"/>
         </w:rPr>
       </w:pPr>
-      <w:bookmarkStart w:id="8" w:name="_Toc523168633"/>
+      <w:bookmarkStart w:id="4" w:name="_Toc523168633"/>
       <w:r>
         <w:rPr>
           <w:rFonts w:ascii="Times New Roman" w:hAnsi="Times New Roman" w:cs="Times New Roman"/>
@@ -2328,7 +2326,7 @@
         <w:lastRenderedPageBreak/>
         <w:t>Documentación de casos de uso</w:t>
       </w:r>
-      <w:bookmarkEnd w:id="8"/>
+      <w:bookmarkEnd w:id="4"/>
     </w:p>
     <w:p>
       <w:pPr>
@@ -41983,7 +41981,7 @@
                                 <w:szCs w:val="24"/>
                               </w:rPr>
                             </w:pPr>
-                            <w:bookmarkStart w:id="9" w:name="_Toc523168634"/>
+                            <w:bookmarkStart w:id="5" w:name="_Toc523168634"/>
                             <w:r>
                               <w:rPr>
                                 <w:rFonts w:ascii="Times New Roman" w:hAnsi="Times New Roman" w:cs="Times New Roman"/>
@@ -42002,7 +42000,7 @@
                               </w:rPr>
                               <w:t>clases</w:t>
                             </w:r>
-                            <w:bookmarkEnd w:id="9"/>
+                            <w:bookmarkEnd w:id="5"/>
                           </w:p>
                           <w:p/>
                         </w:txbxContent>
@@ -42643,7 +42641,7 @@
                                 <w:szCs w:val="24"/>
                               </w:rPr>
                             </w:pPr>
-                            <w:bookmarkStart w:id="11" w:name="_Toc523168635"/>
+                            <w:bookmarkStart w:id="6" w:name="_Toc523168635"/>
                             <w:r>
                               <w:rPr>
                                 <w:rFonts w:ascii="Times New Roman" w:hAnsi="Times New Roman" w:cs="Times New Roman"/>
@@ -42653,7 +42651,7 @@
                               </w:rPr>
                               <w:t>Patrones de diseño escogidos</w:t>
                             </w:r>
-                            <w:bookmarkEnd w:id="11"/>
+                            <w:bookmarkEnd w:id="6"/>
                           </w:p>
                           <w:p/>
                         </w:txbxContent>
@@ -43268,7 +43266,7 @@
                                 <w:szCs w:val="24"/>
                               </w:rPr>
                             </w:pPr>
-                            <w:bookmarkStart w:id="13" w:name="_Toc523168636"/>
+                            <w:bookmarkStart w:id="7" w:name="_Toc523168636"/>
                             <w:r>
                               <w:rPr>
                                 <w:rFonts w:ascii="Times New Roman" w:hAnsi="Times New Roman" w:cs="Times New Roman"/>
@@ -43278,7 +43276,7 @@
                               </w:rPr>
                               <w:t>Pruebas Unitarias</w:t>
                             </w:r>
-                            <w:bookmarkEnd w:id="13"/>
+                            <w:bookmarkEnd w:id="7"/>
                           </w:p>
                           <w:p/>
                         </w:txbxContent>
@@ -44599,7 +44597,7 @@
                                 <w:lang w:val="es-EC"/>
                               </w:rPr>
                             </w:pPr>
-                            <w:bookmarkStart w:id="15" w:name="_Toc523168637"/>
+                            <w:bookmarkStart w:id="8" w:name="_Toc523168637"/>
                             <w:r>
                               <w:rPr>
                                 <w:rFonts w:ascii="Times New Roman" w:hAnsi="Times New Roman" w:cs="Times New Roman"/>
@@ -44610,7 +44608,7 @@
                               </w:rPr>
                               <w:t>Malos Olores</w:t>
                             </w:r>
-                            <w:bookmarkEnd w:id="15"/>
+                            <w:bookmarkEnd w:id="8"/>
                           </w:p>
                         </w:txbxContent>
                       </wps:txbx>
@@ -46509,7 +46507,7 @@
                                 <w:szCs w:val="24"/>
                               </w:rPr>
                             </w:pPr>
-                            <w:bookmarkStart w:id="17" w:name="_Toc523168638"/>
+                            <w:bookmarkStart w:id="9" w:name="_Toc523168638"/>
                             <w:r>
                               <w:rPr>
                                 <w:rFonts w:ascii="Times New Roman" w:hAnsi="Times New Roman" w:cs="Times New Roman"/>
@@ -46528,7 +46526,7 @@
                               </w:rPr>
                               <w:t>aspectos</w:t>
                             </w:r>
-                            <w:bookmarkEnd w:id="17"/>
+                            <w:bookmarkEnd w:id="9"/>
                           </w:p>
                         </w:txbxContent>
                       </wps:txbx>
@@ -46886,7 +46884,7 @@
                                 <w:szCs w:val="24"/>
                               </w:rPr>
                             </w:pPr>
-                            <w:bookmarkStart w:id="19" w:name="_Toc523168639"/>
+                            <w:bookmarkStart w:id="10" w:name="_Toc523168639"/>
                             <w:r>
                               <w:rPr>
                                 <w:rFonts w:ascii="Times New Roman" w:hAnsi="Times New Roman" w:cs="Times New Roman"/>
@@ -46923,7 +46921,7 @@
                               </w:rPr>
                               <w:t>secuencias</w:t>
                             </w:r>
-                            <w:bookmarkEnd w:id="19"/>
+                            <w:bookmarkEnd w:id="10"/>
                           </w:p>
                         </w:txbxContent>
                       </wps:txbx>
@@ -47840,94 +47838,23 @@
       <w:r>
         <w:rPr>
           <w:rFonts w:ascii="Times New Roman" w:hAnsi="Times New Roman" w:cs="Times New Roman"/>
-          <w:noProof/>
-          <w:sz w:val="24"/>
-          <w:szCs w:val="24"/>
-          <w:lang w:val="es-EC" w:eastAsia="es-EC"/>
-        </w:rPr>
-        <w:lastRenderedPageBreak/>
-        <w:drawing>
-          <wp:anchor distT="0" distB="0" distL="114300" distR="114300" simplePos="0" relativeHeight="251779072" behindDoc="0" locked="0" layoutInCell="1" allowOverlap="1" wp14:anchorId="425E7D29" wp14:editId="3DF46363">
-            <wp:simplePos x="0" y="0"/>
-            <wp:positionH relativeFrom="margin">
-              <wp:posOffset>0</wp:posOffset>
-            </wp:positionH>
-            <wp:positionV relativeFrom="paragraph">
-              <wp:posOffset>0</wp:posOffset>
-            </wp:positionV>
-            <wp:extent cx="8378825" cy="5731510"/>
-            <wp:effectExtent l="0" t="0" r="3175" b="2540"/>
-            <wp:wrapSquare wrapText="bothSides"/>
-            <wp:docPr id="59" name="Imagen 59" descr="C:\Users\Yoselin\3D Objects\b7ddb35c-0e99-4928-a4a0-c50b28e17007.jpg"/>
-            <wp:cNvGraphicFramePr>
-              <a:graphicFrameLocks xmlns:a="http://schemas.openxmlformats.org/drawingml/2006/main" noChangeAspect="1"/>
-            </wp:cNvGraphicFramePr>
-            <a:graphic xmlns:a="http://schemas.openxmlformats.org/drawingml/2006/main">
-              <a:graphicData uri="http://schemas.openxmlformats.org/drawingml/2006/picture">
-                <pic:pic xmlns:pic="http://schemas.openxmlformats.org/drawingml/2006/picture">
-                  <pic:nvPicPr>
-                    <pic:cNvPr id="0" name="Picture 11" descr="C:\Users\Yoselin\3D Objects\b7ddb35c-0e99-4928-a4a0-c50b28e17007.jpg"/>
-                    <pic:cNvPicPr>
-                      <a:picLocks noChangeAspect="1" noChangeArrowheads="1"/>
-                    </pic:cNvPicPr>
-                  </pic:nvPicPr>
-                  <pic:blipFill>
-                    <a:blip r:embed="rId29">
-                      <a:extLst>
-                        <a:ext uri="{28A0092B-C50C-407E-A947-70E740481C1C}">
-                          <a14:useLocalDpi xmlns:a14="http://schemas.microsoft.com/office/drawing/2010/main" val="0"/>
-                        </a:ext>
-                      </a:extLst>
-                    </a:blip>
-                    <a:srcRect/>
-                    <a:stretch>
-                      <a:fillRect/>
-                    </a:stretch>
-                  </pic:blipFill>
-                  <pic:spPr bwMode="auto">
-                    <a:xfrm>
-                      <a:off x="0" y="0"/>
-                      <a:ext cx="8378825" cy="5731510"/>
-                    </a:xfrm>
-                    <a:prstGeom prst="rect">
-                      <a:avLst/>
-                    </a:prstGeom>
-                    <a:noFill/>
-                    <a:ln>
-                      <a:noFill/>
-                    </a:ln>
-                  </pic:spPr>
-                </pic:pic>
-              </a:graphicData>
-            </a:graphic>
-            <wp14:sizeRelH relativeFrom="page">
-              <wp14:pctWidth>0</wp14:pctWidth>
-            </wp14:sizeRelH>
-            <wp14:sizeRelV relativeFrom="page">
-              <wp14:pctHeight>0</wp14:pctHeight>
-            </wp14:sizeRelV>
-          </wp:anchor>
-        </w:drawing>
-      </w:r>
-      <w:r>
-        <w:rPr>
-          <w:rFonts w:ascii="Times New Roman" w:hAnsi="Times New Roman" w:cs="Times New Roman"/>
           <w:b/>
           <w:noProof/>
           <w:lang w:val="es-EC" w:eastAsia="es-EC"/>
         </w:rPr>
+        <w:lastRenderedPageBreak/>
         <mc:AlternateContent>
           <mc:Choice Requires="wps">
             <w:drawing>
-              <wp:anchor distT="0" distB="0" distL="114300" distR="114300" simplePos="0" relativeHeight="251693056" behindDoc="0" locked="0" layoutInCell="1" allowOverlap="1" wp14:anchorId="12910106" wp14:editId="5FE0F11C">
+              <wp:anchor distT="0" distB="0" distL="114300" distR="114300" simplePos="0" relativeHeight="251693056" behindDoc="0" locked="0" layoutInCell="1" allowOverlap="1" wp14:anchorId="0315D9D9" wp14:editId="78531612">
                 <wp:simplePos x="0" y="0"/>
                 <wp:positionH relativeFrom="margin">
-                  <wp:align>center</wp:align>
+                  <wp:posOffset>2328545</wp:posOffset>
                 </wp:positionH>
                 <wp:positionV relativeFrom="paragraph">
-                  <wp:posOffset>5561965</wp:posOffset>
+                  <wp:posOffset>5492115</wp:posOffset>
                 </wp:positionV>
-                <wp:extent cx="4368800" cy="254000"/>
+                <wp:extent cx="4381500" cy="254000"/>
                 <wp:effectExtent l="0" t="0" r="0" b="0"/>
                 <wp:wrapNone/>
                 <wp:docPr id="15" name="Cuadro de texto 15"/>
@@ -47939,7 +47866,7 @@
                       <wps:spPr>
                         <a:xfrm>
                           <a:off x="0" y="0"/>
-                          <a:ext cx="4368800" cy="254000"/>
+                          <a:ext cx="4381500" cy="254000"/>
                         </a:xfrm>
                         <a:prstGeom prst="rect">
                           <a:avLst/>
@@ -48001,7 +47928,11 @@
           </mc:Choice>
           <mc:Fallback>
             <w:pict>
-              <v:shape w14:anchorId="12910106" id="Cuadro de texto 15" o:spid="_x0000_s1080" type="#_x0000_t202" style="position:absolute;left:0;text-align:left;margin-left:0;margin-top:437.95pt;width:344pt;height:20pt;z-index:251693056;visibility:visible;mso-wrap-style:square;mso-width-percent:0;mso-height-percent:0;mso-wrap-distance-left:9pt;mso-wrap-distance-top:0;mso-wrap-distance-right:9pt;mso-wrap-distance-bottom:0;mso-position-horizontal:center;mso-position-horizontal-relative:margin;mso-position-vertical:absolute;mso-position-vertical-relative:text;mso-width-percent:0;mso-height-percent:0;mso-width-relative:margin;mso-height-relative:margin;v-text-anchor:top" o:gfxdata="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" filled="f" stroked="f" strokeweight=".5pt">
+              <v:shapetype w14:anchorId="0315D9D9" id="_x0000_t202" coordsize="21600,21600" o:spt="202" path="m,l,21600r21600,l21600,xe">
+                <v:stroke joinstyle="miter"/>
+                <v:path gradientshapeok="t" o:connecttype="rect"/>
+              </v:shapetype>
+              <v:shape id="Cuadro de texto 15" o:spid="_x0000_s1080" type="#_x0000_t202" style="position:absolute;left:0;text-align:left;margin-left:183.35pt;margin-top:432.45pt;width:345pt;height:20pt;z-index:251693056;visibility:visible;mso-wrap-style:square;mso-width-percent:0;mso-height-percent:0;mso-wrap-distance-left:9pt;mso-wrap-distance-top:0;mso-wrap-distance-right:9pt;mso-wrap-distance-bottom:0;mso-position-horizontal:absolute;mso-position-horizontal-relative:margin;mso-position-vertical:absolute;mso-position-vertical-relative:text;mso-width-percent:0;mso-height-percent:0;mso-width-relative:margin;mso-height-relative:margin;v-text-anchor:top" o:gfxdata="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" filled="f" stroked="f" strokeweight=".5pt">
                 <v:textbox>
                   <w:txbxContent>
                     <w:p>
@@ -48024,6 +47955,74 @@
             </w:pict>
           </mc:Fallback>
         </mc:AlternateContent>
+      </w:r>
+      <w:r>
+        <w:rPr>
+          <w:noProof/>
+          <w:lang w:val="es-EC" w:eastAsia="es-EC"/>
+        </w:rPr>
+        <w:drawing>
+          <wp:anchor distT="0" distB="0" distL="114300" distR="114300" simplePos="0" relativeHeight="251778048" behindDoc="0" locked="0" layoutInCell="1" allowOverlap="1" wp14:anchorId="06E7CB86" wp14:editId="057791B9">
+            <wp:simplePos x="0" y="0"/>
+            <wp:positionH relativeFrom="margin">
+              <wp:align>center</wp:align>
+            </wp:positionH>
+            <wp:positionV relativeFrom="paragraph">
+              <wp:posOffset>0</wp:posOffset>
+            </wp:positionV>
+            <wp:extent cx="7058025" cy="5578475"/>
+            <wp:effectExtent l="0" t="0" r="9525" b="3175"/>
+            <wp:wrapSquare wrapText="bothSides"/>
+            <wp:docPr id="56" name="Imagen 56" descr="C:\Users\Yoselin\AppData\Local\Microsoft\Windows\INetCache\Content.Word\diagramaBaseDeDatos.png"/>
+            <wp:cNvGraphicFramePr>
+              <a:graphicFrameLocks xmlns:a="http://schemas.openxmlformats.org/drawingml/2006/main" noChangeAspect="1"/>
+            </wp:cNvGraphicFramePr>
+            <a:graphic xmlns:a="http://schemas.openxmlformats.org/drawingml/2006/main">
+              <a:graphicData uri="http://schemas.openxmlformats.org/drawingml/2006/picture">
+                <pic:pic xmlns:pic="http://schemas.openxmlformats.org/drawingml/2006/picture">
+                  <pic:nvPicPr>
+                    <pic:cNvPr id="0" name="Picture 1" descr="C:\Users\Yoselin\AppData\Local\Microsoft\Windows\INetCache\Content.Word\diagramaBaseDeDatos.png"/>
+                    <pic:cNvPicPr>
+                      <a:picLocks noChangeAspect="1" noChangeArrowheads="1"/>
+                    </pic:cNvPicPr>
+                  </pic:nvPicPr>
+                  <pic:blipFill>
+                    <a:blip r:embed="rId29" cstate="print">
+                      <a:extLst>
+                        <a:ext uri="{28A0092B-C50C-407E-A947-70E740481C1C}">
+                          <a14:useLocalDpi xmlns:a14="http://schemas.microsoft.com/office/drawing/2010/main" val="0"/>
+                        </a:ext>
+                      </a:extLst>
+                    </a:blip>
+                    <a:srcRect/>
+                    <a:stretch>
+                      <a:fillRect/>
+                    </a:stretch>
+                  </pic:blipFill>
+                  <pic:spPr bwMode="auto">
+                    <a:xfrm>
+                      <a:off x="0" y="0"/>
+                      <a:ext cx="7058025" cy="5578475"/>
+                    </a:xfrm>
+                    <a:prstGeom prst="rect">
+                      <a:avLst/>
+                    </a:prstGeom>
+                    <a:noFill/>
+                    <a:ln>
+                      <a:noFill/>
+                    </a:ln>
+                  </pic:spPr>
+                </pic:pic>
+              </a:graphicData>
+            </a:graphic>
+            <wp14:sizeRelH relativeFrom="page">
+              <wp14:pctWidth>0</wp14:pctWidth>
+            </wp14:sizeRelH>
+            <wp14:sizeRelV relativeFrom="page">
+              <wp14:pctHeight>0</wp14:pctHeight>
+            </wp14:sizeRelV>
+          </wp:anchor>
+        </w:drawing>
       </w:r>
       <w:r>
         <w:rPr>
@@ -48097,7 +48096,7 @@
                                 <w:lang w:val="es-EC"/>
                               </w:rPr>
                             </w:pPr>
-                            <w:bookmarkStart w:id="21" w:name="_Toc523168640"/>
+                            <w:bookmarkStart w:id="11" w:name="_Toc523168640"/>
                             <w:r>
                               <w:rPr>
                                 <w:rFonts w:ascii="Times New Roman" w:hAnsi="Times New Roman" w:cs="Times New Roman"/>
@@ -48108,7 +48107,7 @@
                               </w:rPr>
                               <w:t>Diagrama entidad relación del modelo lógico de la base de datos</w:t>
                             </w:r>
-                            <w:bookmarkEnd w:id="21"/>
+                            <w:bookmarkEnd w:id="11"/>
                           </w:p>
                         </w:txbxContent>
                       </wps:txbx>
@@ -48268,7 +48267,7 @@
                                 <w:lang w:val="es-EC"/>
                               </w:rPr>
                             </w:pPr>
-                            <w:bookmarkStart w:id="23" w:name="_Toc523168641"/>
+                            <w:bookmarkStart w:id="12" w:name="_Toc523168641"/>
                             <w:r>
                               <w:rPr>
                                 <w:rFonts w:ascii="Times New Roman" w:hAnsi="Times New Roman" w:cs="Times New Roman"/>
@@ -48279,7 +48278,7 @@
                               </w:rPr>
                               <w:t>Bibliografía</w:t>
                             </w:r>
-                            <w:bookmarkEnd w:id="23"/>
+                            <w:bookmarkEnd w:id="12"/>
                           </w:p>
                         </w:txbxContent>
                       </wps:txbx>
@@ -48362,7 +48361,17 @@
           <w:sz w:val="24"/>
           <w:szCs w:val="24"/>
         </w:rPr>
-        <w:t>. Especialista es Sistemas de Información. Universidad Católica Andres Bello.</w:t>
+        <w:t xml:space="preserve">. </w:t>
+      </w:r>
+      <w:bookmarkStart w:id="13" w:name="_GoBack"/>
+      <w:bookmarkEnd w:id="13"/>
+      <w:r>
+        <w:rPr>
+          <w:rFonts w:ascii="Times New Roman" w:hAnsi="Times New Roman" w:cs="Times New Roman"/>
+          <w:sz w:val="24"/>
+          <w:szCs w:val="24"/>
+        </w:rPr>
+        <w:t>Especialista es Sistemas de Información. Universidad Católica Andres Bello.</w:t>
       </w:r>
     </w:p>
     <w:p>
@@ -48472,6 +48481,7 @@
         <w:docPartUnique/>
       </w:docPartObj>
     </w:sdtPr>
+    <w:sdtEndPr/>
     <w:sdtContent>
       <w:p>
         <w:pPr>
@@ -48580,6 +48590,7 @@
           <w:docPartUnique/>
         </w:docPartObj>
       </w:sdtPr>
+      <w:sdtEndPr/>
       <w:sdtContent>
         <w:r>
           <w:rPr>
@@ -48645,7 +48656,7 @@
           <w:rPr>
             <w:noProof/>
           </w:rPr>
-          <w:t>11</w:t>
+          <w:t>44</w:t>
         </w:r>
         <w:r>
           <w:fldChar w:fldCharType="end"/>
@@ -50815,7 +50826,7 @@
 </file>
 
 <file path=customXml/itemProps1.xml><?xml version="1.0" encoding="utf-8"?>
-<ds:datastoreItem xmlns:ds="http://schemas.openxmlformats.org/officeDocument/2006/customXml" ds:itemID="{39801857-0767-4E49-9471-2E4490FF0085}">
+<ds:datastoreItem xmlns:ds="http://schemas.openxmlformats.org/officeDocument/2006/customXml" ds:itemID="{49B137A7-1DF8-46DA-962E-0B8323A563B4}">
   <ds:schemaRefs>
     <ds:schemaRef ds:uri="http://schemas.openxmlformats.org/officeDocument/2006/bibliography"/>
   </ds:schemaRefs>

</xml_diff>